<commit_message>
Att documentacao tabela tema
</commit_message>
<xml_diff>
--- a/Documentação/Documentação tb_tema.docx
+++ b/Documentação/Documentação tb_tema.docx
@@ -28,21 +28,6 @@
         <w:spacing w:line="360" w:lineRule="auto"/>
         <w:jc w:val="both"/>
         <w:rPr>
-          <w:sz w:val="24"/>
-          <w:szCs w:val="24"/>
-        </w:rPr>
-      </w:pPr>
-      <w:r>
-        <w:rPr>
-          <w:rtl w:val="0"/>
-        </w:rPr>
-      </w:r>
-    </w:p>
-    <w:p>
-      <w:pPr>
-        <w:spacing w:line="360" w:lineRule="auto"/>
-        <w:jc w:val="both"/>
-        <w:rPr>
           <w:b w:val="1"/>
           <w:sz w:val="24"/>
           <w:szCs w:val="24"/>
@@ -50,9 +35,25 @@
       </w:pPr>
       <w:r>
         <w:rPr>
+          <w:rtl w:val="0"/>
+        </w:rPr>
+      </w:r>
+    </w:p>
+    <w:p>
+      <w:pPr>
+        <w:spacing w:line="360" w:lineRule="auto"/>
+        <w:jc w:val="both"/>
+        <w:rPr>
           <w:b w:val="1"/>
           <w:sz w:val="24"/>
           <w:szCs w:val="24"/>
+        </w:rPr>
+      </w:pPr>
+      <w:r>
+        <w:rPr>
+          <w:b w:val="1"/>
+          <w:sz w:val="24"/>
+          <w:szCs w:val="24"/>
           <w:rtl w:val="0"/>
         </w:rPr>
         <w:t xml:space="preserve">DIAGRAMA ENTIDADE RELACIONAMENTO - PROJETO INTEGRADOR</w:t>
@@ -91,42 +92,66 @@
           <w:szCs w:val="24"/>
           <w:rtl w:val="0"/>
         </w:rPr>
-        <w:t xml:space="preserve">DEFINIÇÃO DA TABELA tb_tema</w:t>
-      </w:r>
-    </w:p>
-    <w:p>
-      <w:pPr>
-        <w:spacing w:line="360" w:lineRule="auto"/>
-        <w:jc w:val="both"/>
-        <w:rPr>
-          <w:sz w:val="24"/>
-          <w:szCs w:val="24"/>
-        </w:rPr>
-      </w:pPr>
-      <w:r>
-        <w:rPr>
-          <w:rtl w:val="0"/>
-        </w:rPr>
-      </w:r>
-    </w:p>
-    <w:p>
-      <w:pPr>
-        <w:spacing w:line="360" w:lineRule="auto"/>
-        <w:jc w:val="both"/>
+        <w:t xml:space="preserve">DEFINIÇÃO DA TABELA tema</w:t>
+      </w:r>
+    </w:p>
+    <w:p>
+      <w:pPr>
+        <w:spacing w:line="360" w:lineRule="auto"/>
+        <w:jc w:val="both"/>
+        <w:rPr>
+          <w:sz w:val="28"/>
+          <w:szCs w:val="28"/>
+        </w:rPr>
+      </w:pPr>
+      <w:r>
+        <w:rPr>
+          <w:rtl w:val="0"/>
+        </w:rPr>
+      </w:r>
+    </w:p>
+    <w:p>
+      <w:pPr>
+        <w:spacing w:line="360" w:lineRule="auto"/>
+        <w:jc w:val="both"/>
+        <w:rPr>
+          <w:sz w:val="28"/>
+          <w:szCs w:val="28"/>
+        </w:rPr>
+      </w:pPr>
+      <w:r>
         <w:rPr>
           <w:b w:val="1"/>
-          <w:sz w:val="24"/>
-          <w:szCs w:val="24"/>
-        </w:rPr>
-      </w:pPr>
-      <w:r>
+          <w:sz w:val="28"/>
+          <w:szCs w:val="28"/>
+          <w:rtl w:val="0"/>
+        </w:rPr>
+        <w:t xml:space="preserve">CAMADA MODEL</w:t>
+      </w:r>
+      <w:r>
+        <w:rPr>
+          <w:rtl w:val="0"/>
+        </w:rPr>
+      </w:r>
+    </w:p>
+    <w:p>
+      <w:pPr>
+        <w:spacing w:line="360" w:lineRule="auto"/>
+        <w:jc w:val="both"/>
         <w:rPr>
           <w:b w:val="1"/>
           <w:sz w:val="24"/>
           <w:szCs w:val="24"/>
-          <w:rtl w:val="0"/>
-        </w:rPr>
-        <w:t xml:space="preserve">tb_tema</w:t>
+        </w:rPr>
+      </w:pPr>
+      <w:r>
+        <w:rPr>
+          <w:b w:val="1"/>
+          <w:sz w:val="24"/>
+          <w:szCs w:val="24"/>
+          <w:rtl w:val="0"/>
+        </w:rPr>
+        <w:t xml:space="preserve">tema</w:t>
       </w:r>
     </w:p>
     <w:p>
@@ -219,6 +244,1406 @@
           <w:rtl w:val="0"/>
         </w:rPr>
         <w:t xml:space="preserve">estado - String (2) Size(min= 2, max= 2).</w:t>
+      </w:r>
+    </w:p>
+    <w:p>
+      <w:pPr>
+        <w:spacing w:line="360" w:lineRule="auto"/>
+        <w:ind w:left="0" w:firstLine="0"/>
+        <w:jc w:val="both"/>
+        <w:rPr>
+          <w:sz w:val="28"/>
+          <w:szCs w:val="28"/>
+        </w:rPr>
+      </w:pPr>
+      <w:r>
+        <w:rPr>
+          <w:rtl w:val="0"/>
+        </w:rPr>
+      </w:r>
+    </w:p>
+    <w:p>
+      <w:pPr>
+        <w:spacing w:line="360" w:lineRule="auto"/>
+        <w:ind w:left="0" w:firstLine="0"/>
+        <w:jc w:val="both"/>
+        <w:rPr>
+          <w:sz w:val="28"/>
+          <w:szCs w:val="28"/>
+        </w:rPr>
+      </w:pPr>
+      <w:r>
+        <w:rPr>
+          <w:b w:val="1"/>
+          <w:sz w:val="28"/>
+          <w:szCs w:val="28"/>
+          <w:rtl w:val="0"/>
+        </w:rPr>
+        <w:t xml:space="preserve">CRUD</w:t>
+      </w:r>
+      <w:r>
+        <w:rPr>
+          <w:rtl w:val="0"/>
+        </w:rPr>
+      </w:r>
+    </w:p>
+    <w:tbl>
+      <w:tblPr>
+        <w:tblStyle w:val="Table1"/>
+        <w:tblW w:w="8970.0" w:type="dxa"/>
+        <w:jc w:val="left"/>
+        <w:tblInd w:w="100.0" w:type="pct"/>
+        <w:tblBorders>
+          <w:top w:color="000000" w:space="0" w:sz="8" w:val="single"/>
+          <w:left w:color="000000" w:space="0" w:sz="8" w:val="single"/>
+          <w:bottom w:color="000000" w:space="0" w:sz="8" w:val="single"/>
+          <w:right w:color="000000" w:space="0" w:sz="8" w:val="single"/>
+          <w:insideH w:color="000000" w:space="0" w:sz="8" w:val="single"/>
+          <w:insideV w:color="000000" w:space="0" w:sz="8" w:val="single"/>
+        </w:tblBorders>
+        <w:tblLayout w:type="fixed"/>
+        <w:tblLook w:val="0600"/>
+      </w:tblPr>
+      <w:tblGrid>
+        <w:gridCol w:w="1425"/>
+        <w:gridCol w:w="1920"/>
+        <w:gridCol w:w="5625"/>
+        <w:tblGridChange w:id="0">
+          <w:tblGrid>
+            <w:gridCol w:w="1425"/>
+            <w:gridCol w:w="1920"/>
+            <w:gridCol w:w="5625"/>
+          </w:tblGrid>
+        </w:tblGridChange>
+      </w:tblGrid>
+      <w:tr>
+        <w:tc>
+          <w:tcPr>
+            <w:shd w:fill="auto" w:val="clear"/>
+            <w:tcMar>
+              <w:top w:w="100.0" w:type="dxa"/>
+              <w:left w:w="100.0" w:type="dxa"/>
+              <w:bottom w:w="100.0" w:type="dxa"/>
+              <w:right w:w="100.0" w:type="dxa"/>
+            </w:tcMar>
+            <w:vAlign w:val="top"/>
+          </w:tcPr>
+          <w:p>
+            <w:pPr>
+              <w:keepNext w:val="0"/>
+              <w:keepLines w:val="0"/>
+              <w:widowControl w:val="0"/>
+              <w:pBdr>
+                <w:top w:space="0" w:sz="0" w:val="nil"/>
+                <w:left w:space="0" w:sz="0" w:val="nil"/>
+                <w:bottom w:space="0" w:sz="0" w:val="nil"/>
+                <w:right w:space="0" w:sz="0" w:val="nil"/>
+                <w:between w:space="0" w:sz="0" w:val="nil"/>
+              </w:pBdr>
+              <w:shd w:fill="auto" w:val="clear"/>
+              <w:spacing w:after="0" w:before="0" w:line="240" w:lineRule="auto"/>
+              <w:ind w:left="0" w:right="0" w:firstLine="0"/>
+              <w:jc w:val="left"/>
+              <w:rPr>
+                <w:b w:val="1"/>
+                <w:sz w:val="24"/>
+                <w:szCs w:val="24"/>
+              </w:rPr>
+            </w:pPr>
+            <w:r>
+              <w:rPr>
+                <w:b w:val="1"/>
+                <w:sz w:val="24"/>
+                <w:szCs w:val="24"/>
+                <w:rtl w:val="0"/>
+              </w:rPr>
+              <w:t xml:space="preserve">Métodos</w:t>
+            </w:r>
+          </w:p>
+        </w:tc>
+        <w:tc>
+          <w:tcPr>
+            <w:shd w:fill="auto" w:val="clear"/>
+            <w:tcMar>
+              <w:top w:w="100.0" w:type="dxa"/>
+              <w:left w:w="100.0" w:type="dxa"/>
+              <w:bottom w:w="100.0" w:type="dxa"/>
+              <w:right w:w="100.0" w:type="dxa"/>
+            </w:tcMar>
+            <w:vAlign w:val="top"/>
+          </w:tcPr>
+          <w:p>
+            <w:pPr>
+              <w:keepNext w:val="0"/>
+              <w:keepLines w:val="0"/>
+              <w:widowControl w:val="0"/>
+              <w:pBdr>
+                <w:top w:space="0" w:sz="0" w:val="nil"/>
+                <w:left w:space="0" w:sz="0" w:val="nil"/>
+                <w:bottom w:space="0" w:sz="0" w:val="nil"/>
+                <w:right w:space="0" w:sz="0" w:val="nil"/>
+                <w:between w:space="0" w:sz="0" w:val="nil"/>
+              </w:pBdr>
+              <w:shd w:fill="auto" w:val="clear"/>
+              <w:spacing w:after="0" w:before="0" w:line="240" w:lineRule="auto"/>
+              <w:ind w:left="0" w:right="0" w:firstLine="0"/>
+              <w:jc w:val="left"/>
+              <w:rPr>
+                <w:b w:val="1"/>
+                <w:sz w:val="24"/>
+                <w:szCs w:val="24"/>
+              </w:rPr>
+            </w:pPr>
+            <w:r>
+              <w:rPr>
+                <w:b w:val="1"/>
+                <w:sz w:val="24"/>
+                <w:szCs w:val="24"/>
+                <w:rtl w:val="0"/>
+              </w:rPr>
+              <w:t xml:space="preserve">End-points</w:t>
+            </w:r>
+          </w:p>
+        </w:tc>
+        <w:tc>
+          <w:tcPr>
+            <w:shd w:fill="auto" w:val="clear"/>
+            <w:tcMar>
+              <w:top w:w="100.0" w:type="dxa"/>
+              <w:left w:w="100.0" w:type="dxa"/>
+              <w:bottom w:w="100.0" w:type="dxa"/>
+              <w:right w:w="100.0" w:type="dxa"/>
+            </w:tcMar>
+            <w:vAlign w:val="top"/>
+          </w:tcPr>
+          <w:p>
+            <w:pPr>
+              <w:keepNext w:val="0"/>
+              <w:keepLines w:val="0"/>
+              <w:widowControl w:val="0"/>
+              <w:pBdr>
+                <w:top w:space="0" w:sz="0" w:val="nil"/>
+                <w:left w:space="0" w:sz="0" w:val="nil"/>
+                <w:bottom w:space="0" w:sz="0" w:val="nil"/>
+                <w:right w:space="0" w:sz="0" w:val="nil"/>
+                <w:between w:space="0" w:sz="0" w:val="nil"/>
+              </w:pBdr>
+              <w:shd w:fill="auto" w:val="clear"/>
+              <w:spacing w:after="0" w:before="0" w:line="240" w:lineRule="auto"/>
+              <w:ind w:left="0" w:right="0" w:firstLine="0"/>
+              <w:jc w:val="left"/>
+              <w:rPr>
+                <w:b w:val="1"/>
+                <w:sz w:val="24"/>
+                <w:szCs w:val="24"/>
+              </w:rPr>
+            </w:pPr>
+            <w:r>
+              <w:rPr>
+                <w:b w:val="1"/>
+                <w:sz w:val="24"/>
+                <w:szCs w:val="24"/>
+                <w:rtl w:val="0"/>
+              </w:rPr>
+              <w:t xml:space="preserve">Descrição</w:t>
+            </w:r>
+          </w:p>
+        </w:tc>
+      </w:tr>
+      <w:tr>
+        <w:tc>
+          <w:tcPr>
+            <w:shd w:fill="auto" w:val="clear"/>
+            <w:tcMar>
+              <w:top w:w="100.0" w:type="dxa"/>
+              <w:left w:w="100.0" w:type="dxa"/>
+              <w:bottom w:w="100.0" w:type="dxa"/>
+              <w:right w:w="100.0" w:type="dxa"/>
+            </w:tcMar>
+            <w:vAlign w:val="top"/>
+          </w:tcPr>
+          <w:p>
+            <w:pPr>
+              <w:keepNext w:val="0"/>
+              <w:keepLines w:val="0"/>
+              <w:widowControl w:val="0"/>
+              <w:pBdr>
+                <w:top w:space="0" w:sz="0" w:val="nil"/>
+                <w:left w:space="0" w:sz="0" w:val="nil"/>
+                <w:bottom w:space="0" w:sz="0" w:val="nil"/>
+                <w:right w:space="0" w:sz="0" w:val="nil"/>
+                <w:between w:space="0" w:sz="0" w:val="nil"/>
+              </w:pBdr>
+              <w:shd w:fill="auto" w:val="clear"/>
+              <w:spacing w:after="0" w:before="0" w:line="240" w:lineRule="auto"/>
+              <w:ind w:left="0" w:right="0" w:firstLine="0"/>
+              <w:jc w:val="left"/>
+              <w:rPr>
+                <w:sz w:val="24"/>
+                <w:szCs w:val="24"/>
+              </w:rPr>
+            </w:pPr>
+            <w:r>
+              <w:rPr>
+                <w:sz w:val="24"/>
+                <w:szCs w:val="24"/>
+                <w:rtl w:val="0"/>
+              </w:rPr>
+              <w:t xml:space="preserve">Get</w:t>
+            </w:r>
+          </w:p>
+        </w:tc>
+        <w:tc>
+          <w:tcPr>
+            <w:shd w:fill="auto" w:val="clear"/>
+            <w:tcMar>
+              <w:top w:w="100.0" w:type="dxa"/>
+              <w:left w:w="100.0" w:type="dxa"/>
+              <w:bottom w:w="100.0" w:type="dxa"/>
+              <w:right w:w="100.0" w:type="dxa"/>
+            </w:tcMar>
+            <w:vAlign w:val="top"/>
+          </w:tcPr>
+          <w:p>
+            <w:pPr>
+              <w:keepNext w:val="0"/>
+              <w:keepLines w:val="0"/>
+              <w:widowControl w:val="0"/>
+              <w:pBdr>
+                <w:top w:space="0" w:sz="0" w:val="nil"/>
+                <w:left w:space="0" w:sz="0" w:val="nil"/>
+                <w:bottom w:space="0" w:sz="0" w:val="nil"/>
+                <w:right w:space="0" w:sz="0" w:val="nil"/>
+                <w:between w:space="0" w:sz="0" w:val="nil"/>
+              </w:pBdr>
+              <w:shd w:fill="auto" w:val="clear"/>
+              <w:spacing w:after="0" w:before="0" w:line="240" w:lineRule="auto"/>
+              <w:ind w:left="0" w:right="0" w:firstLine="0"/>
+              <w:jc w:val="left"/>
+              <w:rPr>
+                <w:sz w:val="24"/>
+                <w:szCs w:val="24"/>
+              </w:rPr>
+            </w:pPr>
+            <w:r>
+              <w:rPr>
+                <w:sz w:val="24"/>
+                <w:szCs w:val="24"/>
+                <w:rtl w:val="0"/>
+              </w:rPr>
+              <w:t xml:space="preserve">/tema</w:t>
+            </w:r>
+          </w:p>
+        </w:tc>
+        <w:tc>
+          <w:tcPr>
+            <w:shd w:fill="auto" w:val="clear"/>
+            <w:tcMar>
+              <w:top w:w="100.0" w:type="dxa"/>
+              <w:left w:w="100.0" w:type="dxa"/>
+              <w:bottom w:w="100.0" w:type="dxa"/>
+              <w:right w:w="100.0" w:type="dxa"/>
+            </w:tcMar>
+            <w:vAlign w:val="top"/>
+          </w:tcPr>
+          <w:p>
+            <w:pPr>
+              <w:keepNext w:val="0"/>
+              <w:keepLines w:val="0"/>
+              <w:widowControl w:val="0"/>
+              <w:pBdr>
+                <w:top w:space="0" w:sz="0" w:val="nil"/>
+                <w:left w:space="0" w:sz="0" w:val="nil"/>
+                <w:bottom w:space="0" w:sz="0" w:val="nil"/>
+                <w:right w:space="0" w:sz="0" w:val="nil"/>
+                <w:between w:space="0" w:sz="0" w:val="nil"/>
+              </w:pBdr>
+              <w:shd w:fill="auto" w:val="clear"/>
+              <w:spacing w:after="0" w:before="0" w:line="240" w:lineRule="auto"/>
+              <w:ind w:left="0" w:right="0" w:firstLine="0"/>
+              <w:jc w:val="left"/>
+              <w:rPr>
+                <w:sz w:val="24"/>
+                <w:szCs w:val="24"/>
+              </w:rPr>
+            </w:pPr>
+            <w:r>
+              <w:rPr>
+                <w:sz w:val="24"/>
+                <w:szCs w:val="24"/>
+                <w:rtl w:val="0"/>
+              </w:rPr>
+              <w:t xml:space="preserve">Lista todos os temas cadastrados</w:t>
+            </w:r>
+          </w:p>
+        </w:tc>
+      </w:tr>
+      <w:tr>
+        <w:tc>
+          <w:tcPr>
+            <w:shd w:fill="auto" w:val="clear"/>
+            <w:tcMar>
+              <w:top w:w="100.0" w:type="dxa"/>
+              <w:left w:w="100.0" w:type="dxa"/>
+              <w:bottom w:w="100.0" w:type="dxa"/>
+              <w:right w:w="100.0" w:type="dxa"/>
+            </w:tcMar>
+            <w:vAlign w:val="top"/>
+          </w:tcPr>
+          <w:p>
+            <w:pPr>
+              <w:keepNext w:val="0"/>
+              <w:keepLines w:val="0"/>
+              <w:widowControl w:val="0"/>
+              <w:pBdr>
+                <w:top w:space="0" w:sz="0" w:val="nil"/>
+                <w:left w:space="0" w:sz="0" w:val="nil"/>
+                <w:bottom w:space="0" w:sz="0" w:val="nil"/>
+                <w:right w:space="0" w:sz="0" w:val="nil"/>
+                <w:between w:space="0" w:sz="0" w:val="nil"/>
+              </w:pBdr>
+              <w:shd w:fill="auto" w:val="clear"/>
+              <w:spacing w:after="0" w:before="0" w:line="240" w:lineRule="auto"/>
+              <w:ind w:left="0" w:right="0" w:firstLine="0"/>
+              <w:jc w:val="left"/>
+              <w:rPr>
+                <w:sz w:val="24"/>
+                <w:szCs w:val="24"/>
+              </w:rPr>
+            </w:pPr>
+            <w:r>
+              <w:rPr>
+                <w:sz w:val="24"/>
+                <w:szCs w:val="24"/>
+                <w:rtl w:val="0"/>
+              </w:rPr>
+              <w:t xml:space="preserve">Get</w:t>
+            </w:r>
+          </w:p>
+        </w:tc>
+        <w:tc>
+          <w:tcPr>
+            <w:shd w:fill="auto" w:val="clear"/>
+            <w:tcMar>
+              <w:top w:w="100.0" w:type="dxa"/>
+              <w:left w:w="100.0" w:type="dxa"/>
+              <w:bottom w:w="100.0" w:type="dxa"/>
+              <w:right w:w="100.0" w:type="dxa"/>
+            </w:tcMar>
+            <w:vAlign w:val="top"/>
+          </w:tcPr>
+          <w:p>
+            <w:pPr>
+              <w:keepNext w:val="0"/>
+              <w:keepLines w:val="0"/>
+              <w:widowControl w:val="0"/>
+              <w:pBdr>
+                <w:top w:space="0" w:sz="0" w:val="nil"/>
+                <w:left w:space="0" w:sz="0" w:val="nil"/>
+                <w:bottom w:space="0" w:sz="0" w:val="nil"/>
+                <w:right w:space="0" w:sz="0" w:val="nil"/>
+                <w:between w:space="0" w:sz="0" w:val="nil"/>
+              </w:pBdr>
+              <w:shd w:fill="auto" w:val="clear"/>
+              <w:spacing w:after="0" w:before="0" w:line="240" w:lineRule="auto"/>
+              <w:ind w:left="0" w:right="0" w:firstLine="0"/>
+              <w:jc w:val="left"/>
+              <w:rPr>
+                <w:sz w:val="24"/>
+                <w:szCs w:val="24"/>
+              </w:rPr>
+            </w:pPr>
+            <w:r>
+              <w:rPr>
+                <w:sz w:val="24"/>
+                <w:szCs w:val="24"/>
+                <w:rtl w:val="0"/>
+              </w:rPr>
+              <w:t xml:space="preserve">/tema/{id}</w:t>
+            </w:r>
+          </w:p>
+        </w:tc>
+        <w:tc>
+          <w:tcPr>
+            <w:shd w:fill="auto" w:val="clear"/>
+            <w:tcMar>
+              <w:top w:w="100.0" w:type="dxa"/>
+              <w:left w:w="100.0" w:type="dxa"/>
+              <w:bottom w:w="100.0" w:type="dxa"/>
+              <w:right w:w="100.0" w:type="dxa"/>
+            </w:tcMar>
+            <w:vAlign w:val="top"/>
+          </w:tcPr>
+          <w:p>
+            <w:pPr>
+              <w:keepNext w:val="0"/>
+              <w:keepLines w:val="0"/>
+              <w:widowControl w:val="0"/>
+              <w:pBdr>
+                <w:top w:space="0" w:sz="0" w:val="nil"/>
+                <w:left w:space="0" w:sz="0" w:val="nil"/>
+                <w:bottom w:space="0" w:sz="0" w:val="nil"/>
+                <w:right w:space="0" w:sz="0" w:val="nil"/>
+                <w:between w:space="0" w:sz="0" w:val="nil"/>
+              </w:pBdr>
+              <w:shd w:fill="auto" w:val="clear"/>
+              <w:spacing w:after="0" w:before="0" w:line="240" w:lineRule="auto"/>
+              <w:ind w:left="0" w:right="0" w:firstLine="0"/>
+              <w:jc w:val="left"/>
+              <w:rPr>
+                <w:sz w:val="24"/>
+                <w:szCs w:val="24"/>
+              </w:rPr>
+            </w:pPr>
+            <w:r>
+              <w:rPr>
+                <w:sz w:val="24"/>
+                <w:szCs w:val="24"/>
+                <w:rtl w:val="0"/>
+              </w:rPr>
+              <w:t xml:space="preserve">Lista um tema específico de acordo com seu id</w:t>
+            </w:r>
+          </w:p>
+        </w:tc>
+      </w:tr>
+      <w:tr>
+        <w:tc>
+          <w:tcPr>
+            <w:shd w:fill="auto" w:val="clear"/>
+            <w:tcMar>
+              <w:top w:w="100.0" w:type="dxa"/>
+              <w:left w:w="100.0" w:type="dxa"/>
+              <w:bottom w:w="100.0" w:type="dxa"/>
+              <w:right w:w="100.0" w:type="dxa"/>
+            </w:tcMar>
+            <w:vAlign w:val="top"/>
+          </w:tcPr>
+          <w:p>
+            <w:pPr>
+              <w:keepNext w:val="0"/>
+              <w:keepLines w:val="0"/>
+              <w:widowControl w:val="0"/>
+              <w:pBdr>
+                <w:top w:space="0" w:sz="0" w:val="nil"/>
+                <w:left w:space="0" w:sz="0" w:val="nil"/>
+                <w:bottom w:space="0" w:sz="0" w:val="nil"/>
+                <w:right w:space="0" w:sz="0" w:val="nil"/>
+                <w:between w:space="0" w:sz="0" w:val="nil"/>
+              </w:pBdr>
+              <w:shd w:fill="auto" w:val="clear"/>
+              <w:spacing w:after="0" w:before="0" w:line="240" w:lineRule="auto"/>
+              <w:ind w:left="0" w:right="0" w:firstLine="0"/>
+              <w:jc w:val="left"/>
+              <w:rPr>
+                <w:sz w:val="24"/>
+                <w:szCs w:val="24"/>
+              </w:rPr>
+            </w:pPr>
+            <w:r>
+              <w:rPr>
+                <w:sz w:val="24"/>
+                <w:szCs w:val="24"/>
+                <w:rtl w:val="0"/>
+              </w:rPr>
+              <w:t xml:space="preserve">Get</w:t>
+            </w:r>
+          </w:p>
+        </w:tc>
+        <w:tc>
+          <w:tcPr>
+            <w:shd w:fill="auto" w:val="clear"/>
+            <w:tcMar>
+              <w:top w:w="100.0" w:type="dxa"/>
+              <w:left w:w="100.0" w:type="dxa"/>
+              <w:bottom w:w="100.0" w:type="dxa"/>
+              <w:right w:w="100.0" w:type="dxa"/>
+            </w:tcMar>
+            <w:vAlign w:val="top"/>
+          </w:tcPr>
+          <w:p>
+            <w:pPr>
+              <w:keepNext w:val="0"/>
+              <w:keepLines w:val="0"/>
+              <w:widowControl w:val="0"/>
+              <w:pBdr>
+                <w:top w:space="0" w:sz="0" w:val="nil"/>
+                <w:left w:space="0" w:sz="0" w:val="nil"/>
+                <w:bottom w:space="0" w:sz="0" w:val="nil"/>
+                <w:right w:space="0" w:sz="0" w:val="nil"/>
+                <w:between w:space="0" w:sz="0" w:val="nil"/>
+              </w:pBdr>
+              <w:shd w:fill="auto" w:val="clear"/>
+              <w:spacing w:after="0" w:before="0" w:line="240" w:lineRule="auto"/>
+              <w:ind w:left="0" w:right="0" w:firstLine="0"/>
+              <w:jc w:val="left"/>
+              <w:rPr>
+                <w:sz w:val="24"/>
+                <w:szCs w:val="24"/>
+              </w:rPr>
+            </w:pPr>
+            <w:r>
+              <w:rPr>
+                <w:sz w:val="24"/>
+                <w:szCs w:val="24"/>
+                <w:rtl w:val="0"/>
+              </w:rPr>
+              <w:t xml:space="preserve">/tema/{tema}</w:t>
+            </w:r>
+          </w:p>
+        </w:tc>
+        <w:tc>
+          <w:tcPr>
+            <w:shd w:fill="auto" w:val="clear"/>
+            <w:tcMar>
+              <w:top w:w="100.0" w:type="dxa"/>
+              <w:left w:w="100.0" w:type="dxa"/>
+              <w:bottom w:w="100.0" w:type="dxa"/>
+              <w:right w:w="100.0" w:type="dxa"/>
+            </w:tcMar>
+            <w:vAlign w:val="top"/>
+          </w:tcPr>
+          <w:p>
+            <w:pPr>
+              <w:keepNext w:val="0"/>
+              <w:keepLines w:val="0"/>
+              <w:widowControl w:val="0"/>
+              <w:pBdr>
+                <w:top w:space="0" w:sz="0" w:val="nil"/>
+                <w:left w:space="0" w:sz="0" w:val="nil"/>
+                <w:bottom w:space="0" w:sz="0" w:val="nil"/>
+                <w:right w:space="0" w:sz="0" w:val="nil"/>
+                <w:between w:space="0" w:sz="0" w:val="nil"/>
+              </w:pBdr>
+              <w:shd w:fill="auto" w:val="clear"/>
+              <w:spacing w:after="0" w:before="0" w:line="240" w:lineRule="auto"/>
+              <w:ind w:left="0" w:right="0" w:firstLine="0"/>
+              <w:jc w:val="left"/>
+              <w:rPr>
+                <w:sz w:val="24"/>
+                <w:szCs w:val="24"/>
+              </w:rPr>
+            </w:pPr>
+            <w:r>
+              <w:rPr>
+                <w:sz w:val="24"/>
+                <w:szCs w:val="24"/>
+                <w:rtl w:val="0"/>
+              </w:rPr>
+              <w:t xml:space="preserve">Lista todos os temas que contenha o que foi pesquisado</w:t>
+            </w:r>
+          </w:p>
+        </w:tc>
+      </w:tr>
+      <w:tr>
+        <w:tc>
+          <w:tcPr>
+            <w:shd w:fill="auto" w:val="clear"/>
+            <w:tcMar>
+              <w:top w:w="100.0" w:type="dxa"/>
+              <w:left w:w="100.0" w:type="dxa"/>
+              <w:bottom w:w="100.0" w:type="dxa"/>
+              <w:right w:w="100.0" w:type="dxa"/>
+            </w:tcMar>
+            <w:vAlign w:val="top"/>
+          </w:tcPr>
+          <w:p>
+            <w:pPr>
+              <w:keepNext w:val="0"/>
+              <w:keepLines w:val="0"/>
+              <w:widowControl w:val="0"/>
+              <w:pBdr>
+                <w:top w:space="0" w:sz="0" w:val="nil"/>
+                <w:left w:space="0" w:sz="0" w:val="nil"/>
+                <w:bottom w:space="0" w:sz="0" w:val="nil"/>
+                <w:right w:space="0" w:sz="0" w:val="nil"/>
+                <w:between w:space="0" w:sz="0" w:val="nil"/>
+              </w:pBdr>
+              <w:shd w:fill="auto" w:val="clear"/>
+              <w:spacing w:after="0" w:before="0" w:line="240" w:lineRule="auto"/>
+              <w:ind w:left="0" w:right="0" w:firstLine="0"/>
+              <w:jc w:val="left"/>
+              <w:rPr>
+                <w:sz w:val="24"/>
+                <w:szCs w:val="24"/>
+              </w:rPr>
+            </w:pPr>
+            <w:r>
+              <w:rPr>
+                <w:sz w:val="24"/>
+                <w:szCs w:val="24"/>
+                <w:rtl w:val="0"/>
+              </w:rPr>
+              <w:t xml:space="preserve">Get</w:t>
+            </w:r>
+          </w:p>
+        </w:tc>
+        <w:tc>
+          <w:tcPr>
+            <w:shd w:fill="auto" w:val="clear"/>
+            <w:tcMar>
+              <w:top w:w="100.0" w:type="dxa"/>
+              <w:left w:w="100.0" w:type="dxa"/>
+              <w:bottom w:w="100.0" w:type="dxa"/>
+              <w:right w:w="100.0" w:type="dxa"/>
+            </w:tcMar>
+            <w:vAlign w:val="top"/>
+          </w:tcPr>
+          <w:p>
+            <w:pPr>
+              <w:keepNext w:val="0"/>
+              <w:keepLines w:val="0"/>
+              <w:widowControl w:val="0"/>
+              <w:pBdr>
+                <w:top w:space="0" w:sz="0" w:val="nil"/>
+                <w:left w:space="0" w:sz="0" w:val="nil"/>
+                <w:bottom w:space="0" w:sz="0" w:val="nil"/>
+                <w:right w:space="0" w:sz="0" w:val="nil"/>
+                <w:between w:space="0" w:sz="0" w:val="nil"/>
+              </w:pBdr>
+              <w:shd w:fill="auto" w:val="clear"/>
+              <w:spacing w:after="0" w:before="0" w:line="240" w:lineRule="auto"/>
+              <w:ind w:left="0" w:right="0" w:firstLine="0"/>
+              <w:jc w:val="left"/>
+              <w:rPr>
+                <w:sz w:val="24"/>
+                <w:szCs w:val="24"/>
+              </w:rPr>
+            </w:pPr>
+            <w:r>
+              <w:rPr>
+                <w:sz w:val="24"/>
+                <w:szCs w:val="24"/>
+                <w:rtl w:val="0"/>
+              </w:rPr>
+              <w:t xml:space="preserve">/tema/{estado}</w:t>
+            </w:r>
+          </w:p>
+        </w:tc>
+        <w:tc>
+          <w:tcPr>
+            <w:shd w:fill="auto" w:val="clear"/>
+            <w:tcMar>
+              <w:top w:w="100.0" w:type="dxa"/>
+              <w:left w:w="100.0" w:type="dxa"/>
+              <w:bottom w:w="100.0" w:type="dxa"/>
+              <w:right w:w="100.0" w:type="dxa"/>
+            </w:tcMar>
+            <w:vAlign w:val="top"/>
+          </w:tcPr>
+          <w:p>
+            <w:pPr>
+              <w:keepNext w:val="0"/>
+              <w:keepLines w:val="0"/>
+              <w:widowControl w:val="0"/>
+              <w:pBdr>
+                <w:top w:space="0" w:sz="0" w:val="nil"/>
+                <w:left w:space="0" w:sz="0" w:val="nil"/>
+                <w:bottom w:space="0" w:sz="0" w:val="nil"/>
+                <w:right w:space="0" w:sz="0" w:val="nil"/>
+                <w:between w:space="0" w:sz="0" w:val="nil"/>
+              </w:pBdr>
+              <w:shd w:fill="auto" w:val="clear"/>
+              <w:spacing w:after="0" w:before="0" w:line="240" w:lineRule="auto"/>
+              <w:ind w:left="0" w:right="0" w:firstLine="0"/>
+              <w:jc w:val="left"/>
+              <w:rPr>
+                <w:sz w:val="24"/>
+                <w:szCs w:val="24"/>
+              </w:rPr>
+            </w:pPr>
+            <w:r>
+              <w:rPr>
+                <w:sz w:val="24"/>
+                <w:szCs w:val="24"/>
+                <w:rtl w:val="0"/>
+              </w:rPr>
+              <w:t xml:space="preserve">Lista temas a partir do estado pesquisado</w:t>
+            </w:r>
+          </w:p>
+        </w:tc>
+      </w:tr>
+      <w:tr>
+        <w:tc>
+          <w:tcPr>
+            <w:shd w:fill="auto" w:val="clear"/>
+            <w:tcMar>
+              <w:top w:w="100.0" w:type="dxa"/>
+              <w:left w:w="100.0" w:type="dxa"/>
+              <w:bottom w:w="100.0" w:type="dxa"/>
+              <w:right w:w="100.0" w:type="dxa"/>
+            </w:tcMar>
+            <w:vAlign w:val="top"/>
+          </w:tcPr>
+          <w:p>
+            <w:pPr>
+              <w:keepNext w:val="0"/>
+              <w:keepLines w:val="0"/>
+              <w:widowControl w:val="0"/>
+              <w:pBdr>
+                <w:top w:space="0" w:sz="0" w:val="nil"/>
+                <w:left w:space="0" w:sz="0" w:val="nil"/>
+                <w:bottom w:space="0" w:sz="0" w:val="nil"/>
+                <w:right w:space="0" w:sz="0" w:val="nil"/>
+                <w:between w:space="0" w:sz="0" w:val="nil"/>
+              </w:pBdr>
+              <w:shd w:fill="auto" w:val="clear"/>
+              <w:spacing w:after="0" w:before="0" w:line="240" w:lineRule="auto"/>
+              <w:ind w:left="0" w:right="0" w:firstLine="0"/>
+              <w:jc w:val="left"/>
+              <w:rPr>
+                <w:sz w:val="24"/>
+                <w:szCs w:val="24"/>
+              </w:rPr>
+            </w:pPr>
+            <w:r>
+              <w:rPr>
+                <w:sz w:val="24"/>
+                <w:szCs w:val="24"/>
+                <w:rtl w:val="0"/>
+              </w:rPr>
+              <w:t xml:space="preserve">Post</w:t>
+            </w:r>
+          </w:p>
+        </w:tc>
+        <w:tc>
+          <w:tcPr>
+            <w:shd w:fill="auto" w:val="clear"/>
+            <w:tcMar>
+              <w:top w:w="100.0" w:type="dxa"/>
+              <w:left w:w="100.0" w:type="dxa"/>
+              <w:bottom w:w="100.0" w:type="dxa"/>
+              <w:right w:w="100.0" w:type="dxa"/>
+            </w:tcMar>
+            <w:vAlign w:val="top"/>
+          </w:tcPr>
+          <w:p>
+            <w:pPr>
+              <w:keepNext w:val="0"/>
+              <w:keepLines w:val="0"/>
+              <w:widowControl w:val="0"/>
+              <w:pBdr>
+                <w:top w:space="0" w:sz="0" w:val="nil"/>
+                <w:left w:space="0" w:sz="0" w:val="nil"/>
+                <w:bottom w:space="0" w:sz="0" w:val="nil"/>
+                <w:right w:space="0" w:sz="0" w:val="nil"/>
+                <w:between w:space="0" w:sz="0" w:val="nil"/>
+              </w:pBdr>
+              <w:shd w:fill="auto" w:val="clear"/>
+              <w:spacing w:after="0" w:before="0" w:line="240" w:lineRule="auto"/>
+              <w:ind w:left="0" w:right="0" w:firstLine="0"/>
+              <w:jc w:val="left"/>
+              <w:rPr>
+                <w:sz w:val="24"/>
+                <w:szCs w:val="24"/>
+              </w:rPr>
+            </w:pPr>
+            <w:r>
+              <w:rPr>
+                <w:sz w:val="24"/>
+                <w:szCs w:val="24"/>
+                <w:rtl w:val="0"/>
+              </w:rPr>
+              <w:t xml:space="preserve">/tema</w:t>
+            </w:r>
+          </w:p>
+        </w:tc>
+        <w:tc>
+          <w:tcPr>
+            <w:shd w:fill="auto" w:val="clear"/>
+            <w:tcMar>
+              <w:top w:w="100.0" w:type="dxa"/>
+              <w:left w:w="100.0" w:type="dxa"/>
+              <w:bottom w:w="100.0" w:type="dxa"/>
+              <w:right w:w="100.0" w:type="dxa"/>
+            </w:tcMar>
+            <w:vAlign w:val="top"/>
+          </w:tcPr>
+          <w:p>
+            <w:pPr>
+              <w:keepNext w:val="0"/>
+              <w:keepLines w:val="0"/>
+              <w:widowControl w:val="0"/>
+              <w:pBdr>
+                <w:top w:space="0" w:sz="0" w:val="nil"/>
+                <w:left w:space="0" w:sz="0" w:val="nil"/>
+                <w:bottom w:space="0" w:sz="0" w:val="nil"/>
+                <w:right w:space="0" w:sz="0" w:val="nil"/>
+                <w:between w:space="0" w:sz="0" w:val="nil"/>
+              </w:pBdr>
+              <w:shd w:fill="auto" w:val="clear"/>
+              <w:spacing w:after="0" w:before="0" w:line="240" w:lineRule="auto"/>
+              <w:ind w:left="0" w:right="0" w:firstLine="0"/>
+              <w:jc w:val="left"/>
+              <w:rPr>
+                <w:sz w:val="24"/>
+                <w:szCs w:val="24"/>
+              </w:rPr>
+            </w:pPr>
+            <w:r>
+              <w:rPr>
+                <w:sz w:val="24"/>
+                <w:szCs w:val="24"/>
+                <w:rtl w:val="0"/>
+              </w:rPr>
+              <w:t xml:space="preserve">Cria um novo objeto no banco de dados</w:t>
+            </w:r>
+          </w:p>
+        </w:tc>
+      </w:tr>
+      <w:tr>
+        <w:tc>
+          <w:tcPr>
+            <w:shd w:fill="auto" w:val="clear"/>
+            <w:tcMar>
+              <w:top w:w="100.0" w:type="dxa"/>
+              <w:left w:w="100.0" w:type="dxa"/>
+              <w:bottom w:w="100.0" w:type="dxa"/>
+              <w:right w:w="100.0" w:type="dxa"/>
+            </w:tcMar>
+            <w:vAlign w:val="top"/>
+          </w:tcPr>
+          <w:p>
+            <w:pPr>
+              <w:keepNext w:val="0"/>
+              <w:keepLines w:val="0"/>
+              <w:widowControl w:val="0"/>
+              <w:pBdr>
+                <w:top w:space="0" w:sz="0" w:val="nil"/>
+                <w:left w:space="0" w:sz="0" w:val="nil"/>
+                <w:bottom w:space="0" w:sz="0" w:val="nil"/>
+                <w:right w:space="0" w:sz="0" w:val="nil"/>
+                <w:between w:space="0" w:sz="0" w:val="nil"/>
+              </w:pBdr>
+              <w:shd w:fill="auto" w:val="clear"/>
+              <w:spacing w:after="0" w:before="0" w:line="240" w:lineRule="auto"/>
+              <w:ind w:left="0" w:right="0" w:firstLine="0"/>
+              <w:jc w:val="left"/>
+              <w:rPr>
+                <w:sz w:val="24"/>
+                <w:szCs w:val="24"/>
+              </w:rPr>
+            </w:pPr>
+            <w:r>
+              <w:rPr>
+                <w:sz w:val="24"/>
+                <w:szCs w:val="24"/>
+                <w:rtl w:val="0"/>
+              </w:rPr>
+              <w:t xml:space="preserve">Put</w:t>
+            </w:r>
+          </w:p>
+        </w:tc>
+        <w:tc>
+          <w:tcPr>
+            <w:shd w:fill="auto" w:val="clear"/>
+            <w:tcMar>
+              <w:top w:w="100.0" w:type="dxa"/>
+              <w:left w:w="100.0" w:type="dxa"/>
+              <w:bottom w:w="100.0" w:type="dxa"/>
+              <w:right w:w="100.0" w:type="dxa"/>
+            </w:tcMar>
+            <w:vAlign w:val="top"/>
+          </w:tcPr>
+          <w:p>
+            <w:pPr>
+              <w:keepNext w:val="0"/>
+              <w:keepLines w:val="0"/>
+              <w:widowControl w:val="0"/>
+              <w:pBdr>
+                <w:top w:space="0" w:sz="0" w:val="nil"/>
+                <w:left w:space="0" w:sz="0" w:val="nil"/>
+                <w:bottom w:space="0" w:sz="0" w:val="nil"/>
+                <w:right w:space="0" w:sz="0" w:val="nil"/>
+                <w:between w:space="0" w:sz="0" w:val="nil"/>
+              </w:pBdr>
+              <w:shd w:fill="auto" w:val="clear"/>
+              <w:spacing w:after="0" w:before="0" w:line="240" w:lineRule="auto"/>
+              <w:ind w:left="0" w:right="0" w:firstLine="0"/>
+              <w:jc w:val="left"/>
+              <w:rPr>
+                <w:sz w:val="24"/>
+                <w:szCs w:val="24"/>
+              </w:rPr>
+            </w:pPr>
+            <w:r>
+              <w:rPr>
+                <w:sz w:val="24"/>
+                <w:szCs w:val="24"/>
+                <w:rtl w:val="0"/>
+              </w:rPr>
+              <w:t xml:space="preserve">/tema</w:t>
+            </w:r>
+          </w:p>
+        </w:tc>
+        <w:tc>
+          <w:tcPr>
+            <w:shd w:fill="auto" w:val="clear"/>
+            <w:tcMar>
+              <w:top w:w="100.0" w:type="dxa"/>
+              <w:left w:w="100.0" w:type="dxa"/>
+              <w:bottom w:w="100.0" w:type="dxa"/>
+              <w:right w:w="100.0" w:type="dxa"/>
+            </w:tcMar>
+            <w:vAlign w:val="top"/>
+          </w:tcPr>
+          <w:p>
+            <w:pPr>
+              <w:keepNext w:val="0"/>
+              <w:keepLines w:val="0"/>
+              <w:widowControl w:val="0"/>
+              <w:pBdr>
+                <w:top w:space="0" w:sz="0" w:val="nil"/>
+                <w:left w:space="0" w:sz="0" w:val="nil"/>
+                <w:bottom w:space="0" w:sz="0" w:val="nil"/>
+                <w:right w:space="0" w:sz="0" w:val="nil"/>
+                <w:between w:space="0" w:sz="0" w:val="nil"/>
+              </w:pBdr>
+              <w:shd w:fill="auto" w:val="clear"/>
+              <w:spacing w:after="0" w:before="0" w:line="240" w:lineRule="auto"/>
+              <w:ind w:left="0" w:right="0" w:firstLine="0"/>
+              <w:jc w:val="left"/>
+              <w:rPr>
+                <w:sz w:val="24"/>
+                <w:szCs w:val="24"/>
+              </w:rPr>
+            </w:pPr>
+            <w:r>
+              <w:rPr>
+                <w:sz w:val="24"/>
+                <w:szCs w:val="24"/>
+                <w:rtl w:val="0"/>
+              </w:rPr>
+              <w:t xml:space="preserve">Edita um objeto específico e salva no banco</w:t>
+            </w:r>
+          </w:p>
+        </w:tc>
+      </w:tr>
+      <w:tr>
+        <w:tc>
+          <w:tcPr>
+            <w:shd w:fill="auto" w:val="clear"/>
+            <w:tcMar>
+              <w:top w:w="100.0" w:type="dxa"/>
+              <w:left w:w="100.0" w:type="dxa"/>
+              <w:bottom w:w="100.0" w:type="dxa"/>
+              <w:right w:w="100.0" w:type="dxa"/>
+            </w:tcMar>
+            <w:vAlign w:val="top"/>
+          </w:tcPr>
+          <w:p>
+            <w:pPr>
+              <w:keepNext w:val="0"/>
+              <w:keepLines w:val="0"/>
+              <w:widowControl w:val="0"/>
+              <w:pBdr>
+                <w:top w:space="0" w:sz="0" w:val="nil"/>
+                <w:left w:space="0" w:sz="0" w:val="nil"/>
+                <w:bottom w:space="0" w:sz="0" w:val="nil"/>
+                <w:right w:space="0" w:sz="0" w:val="nil"/>
+                <w:between w:space="0" w:sz="0" w:val="nil"/>
+              </w:pBdr>
+              <w:shd w:fill="auto" w:val="clear"/>
+              <w:spacing w:after="0" w:before="0" w:line="240" w:lineRule="auto"/>
+              <w:ind w:left="0" w:right="0" w:firstLine="0"/>
+              <w:jc w:val="left"/>
+              <w:rPr>
+                <w:sz w:val="24"/>
+                <w:szCs w:val="24"/>
+              </w:rPr>
+            </w:pPr>
+            <w:r>
+              <w:rPr>
+                <w:sz w:val="24"/>
+                <w:szCs w:val="24"/>
+                <w:rtl w:val="0"/>
+              </w:rPr>
+              <w:t xml:space="preserve">Delete</w:t>
+            </w:r>
+          </w:p>
+        </w:tc>
+        <w:tc>
+          <w:tcPr>
+            <w:shd w:fill="auto" w:val="clear"/>
+            <w:tcMar>
+              <w:top w:w="100.0" w:type="dxa"/>
+              <w:left w:w="100.0" w:type="dxa"/>
+              <w:bottom w:w="100.0" w:type="dxa"/>
+              <w:right w:w="100.0" w:type="dxa"/>
+            </w:tcMar>
+            <w:vAlign w:val="top"/>
+          </w:tcPr>
+          <w:p>
+            <w:pPr>
+              <w:keepNext w:val="0"/>
+              <w:keepLines w:val="0"/>
+              <w:widowControl w:val="0"/>
+              <w:pBdr>
+                <w:top w:space="0" w:sz="0" w:val="nil"/>
+                <w:left w:space="0" w:sz="0" w:val="nil"/>
+                <w:bottom w:space="0" w:sz="0" w:val="nil"/>
+                <w:right w:space="0" w:sz="0" w:val="nil"/>
+                <w:between w:space="0" w:sz="0" w:val="nil"/>
+              </w:pBdr>
+              <w:shd w:fill="auto" w:val="clear"/>
+              <w:spacing w:after="0" w:before="0" w:line="240" w:lineRule="auto"/>
+              <w:ind w:left="0" w:right="0" w:firstLine="0"/>
+              <w:jc w:val="left"/>
+              <w:rPr>
+                <w:sz w:val="24"/>
+                <w:szCs w:val="24"/>
+              </w:rPr>
+            </w:pPr>
+            <w:r>
+              <w:rPr>
+                <w:sz w:val="24"/>
+                <w:szCs w:val="24"/>
+                <w:rtl w:val="0"/>
+              </w:rPr>
+              <w:t xml:space="preserve">/tema/{id}</w:t>
+            </w:r>
+          </w:p>
+        </w:tc>
+        <w:tc>
+          <w:tcPr>
+            <w:shd w:fill="auto" w:val="clear"/>
+            <w:tcMar>
+              <w:top w:w="100.0" w:type="dxa"/>
+              <w:left w:w="100.0" w:type="dxa"/>
+              <w:bottom w:w="100.0" w:type="dxa"/>
+              <w:right w:w="100.0" w:type="dxa"/>
+            </w:tcMar>
+            <w:vAlign w:val="top"/>
+          </w:tcPr>
+          <w:p>
+            <w:pPr>
+              <w:keepNext w:val="0"/>
+              <w:keepLines w:val="0"/>
+              <w:widowControl w:val="0"/>
+              <w:pBdr>
+                <w:top w:space="0" w:sz="0" w:val="nil"/>
+                <w:left w:space="0" w:sz="0" w:val="nil"/>
+                <w:bottom w:space="0" w:sz="0" w:val="nil"/>
+                <w:right w:space="0" w:sz="0" w:val="nil"/>
+                <w:between w:space="0" w:sz="0" w:val="nil"/>
+              </w:pBdr>
+              <w:shd w:fill="auto" w:val="clear"/>
+              <w:spacing w:after="0" w:before="0" w:line="240" w:lineRule="auto"/>
+              <w:ind w:left="0" w:right="0" w:firstLine="0"/>
+              <w:jc w:val="left"/>
+              <w:rPr>
+                <w:sz w:val="24"/>
+                <w:szCs w:val="24"/>
+              </w:rPr>
+            </w:pPr>
+            <w:r>
+              <w:rPr>
+                <w:sz w:val="24"/>
+                <w:szCs w:val="24"/>
+                <w:rtl w:val="0"/>
+              </w:rPr>
+              <w:t xml:space="preserve">Exclui um objeto seguido pelo id.</w:t>
+            </w:r>
+          </w:p>
+        </w:tc>
+      </w:tr>
+    </w:tbl>
+    <w:p>
+      <w:pPr>
+        <w:spacing w:line="360" w:lineRule="auto"/>
+        <w:ind w:left="0" w:firstLine="0"/>
+        <w:jc w:val="both"/>
+        <w:rPr>
+          <w:sz w:val="28"/>
+          <w:szCs w:val="28"/>
+        </w:rPr>
+      </w:pPr>
+      <w:r>
+        <w:rPr>
+          <w:rtl w:val="0"/>
+        </w:rPr>
+      </w:r>
+    </w:p>
+    <w:p>
+      <w:pPr>
+        <w:spacing w:line="360" w:lineRule="auto"/>
+        <w:ind w:left="0" w:firstLine="0"/>
+        <w:jc w:val="both"/>
+        <w:rPr>
+          <w:b w:val="1"/>
+          <w:sz w:val="28"/>
+          <w:szCs w:val="28"/>
+        </w:rPr>
+      </w:pPr>
+      <w:r>
+        <w:br w:type="page"/>
+      </w:r>
+      <w:r>
+        <w:rPr>
+          <w:rtl w:val="0"/>
+        </w:rPr>
+      </w:r>
+    </w:p>
+    <w:p>
+      <w:pPr>
+        <w:spacing w:line="360" w:lineRule="auto"/>
+        <w:ind w:left="0" w:firstLine="0"/>
+        <w:jc w:val="both"/>
+        <w:rPr>
+          <w:b w:val="1"/>
+          <w:sz w:val="28"/>
+          <w:szCs w:val="28"/>
+        </w:rPr>
+      </w:pPr>
+      <w:r>
+        <w:rPr>
+          <w:b w:val="1"/>
+          <w:sz w:val="28"/>
+          <w:szCs w:val="28"/>
+          <w:rtl w:val="0"/>
+        </w:rPr>
+        <w:t xml:space="preserve">Json</w:t>
+      </w:r>
+    </w:p>
+    <w:p>
+      <w:pPr>
+        <w:spacing w:line="360" w:lineRule="auto"/>
+        <w:jc w:val="both"/>
+        <w:rPr>
+          <w:rFonts w:ascii="Consolas" w:cs="Consolas" w:eastAsia="Consolas" w:hAnsi="Consolas"/>
+          <w:sz w:val="24"/>
+          <w:szCs w:val="24"/>
+        </w:rPr>
+      </w:pPr>
+      <w:r>
+        <w:rPr>
+          <w:rFonts w:ascii="Consolas" w:cs="Consolas" w:eastAsia="Consolas" w:hAnsi="Consolas"/>
+          <w:sz w:val="24"/>
+          <w:szCs w:val="24"/>
+          <w:rtl w:val="0"/>
+        </w:rPr>
+        <w:t xml:space="preserve">[</w:t>
+      </w:r>
+    </w:p>
+    <w:p>
+      <w:pPr>
+        <w:spacing w:line="360" w:lineRule="auto"/>
+        <w:jc w:val="both"/>
+        <w:rPr>
+          <w:rFonts w:ascii="Consolas" w:cs="Consolas" w:eastAsia="Consolas" w:hAnsi="Consolas"/>
+          <w:sz w:val="24"/>
+          <w:szCs w:val="24"/>
+        </w:rPr>
+      </w:pPr>
+      <w:r>
+        <w:rPr>
+          <w:rFonts w:ascii="Consolas" w:cs="Consolas" w:eastAsia="Consolas" w:hAnsi="Consolas"/>
+          <w:sz w:val="24"/>
+          <w:szCs w:val="24"/>
+          <w:rtl w:val="0"/>
+        </w:rPr>
+        <w:t xml:space="preserve">{</w:t>
+      </w:r>
+    </w:p>
+    <w:p>
+      <w:pPr>
+        <w:spacing w:line="360" w:lineRule="auto"/>
+        <w:jc w:val="both"/>
+        <w:rPr>
+          <w:rFonts w:ascii="Consolas" w:cs="Consolas" w:eastAsia="Consolas" w:hAnsi="Consolas"/>
+          <w:sz w:val="24"/>
+          <w:szCs w:val="24"/>
+        </w:rPr>
+      </w:pPr>
+      <w:r>
+        <w:rPr>
+          <w:rFonts w:ascii="Consolas" w:cs="Consolas" w:eastAsia="Consolas" w:hAnsi="Consolas"/>
+          <w:sz w:val="24"/>
+          <w:szCs w:val="24"/>
+          <w:rtl w:val="0"/>
+        </w:rPr>
+        <w:t xml:space="preserve">        "tema": "Reciclagem ",</w:t>
+      </w:r>
+    </w:p>
+    <w:p>
+      <w:pPr>
+        <w:spacing w:line="360" w:lineRule="auto"/>
+        <w:jc w:val="both"/>
+        <w:rPr>
+          <w:rFonts w:ascii="Consolas" w:cs="Consolas" w:eastAsia="Consolas" w:hAnsi="Consolas"/>
+          <w:sz w:val="24"/>
+          <w:szCs w:val="24"/>
+        </w:rPr>
+      </w:pPr>
+      <w:r>
+        <w:rPr>
+          <w:rFonts w:ascii="Consolas" w:cs="Consolas" w:eastAsia="Consolas" w:hAnsi="Consolas"/>
+          <w:sz w:val="24"/>
+          <w:szCs w:val="24"/>
+          <w:rtl w:val="0"/>
+        </w:rPr>
+        <w:t xml:space="preserve">        "categoria": "categoria",</w:t>
+      </w:r>
+    </w:p>
+    <w:p>
+      <w:pPr>
+        <w:spacing w:line="360" w:lineRule="auto"/>
+        <w:jc w:val="both"/>
+        <w:rPr>
+          <w:rFonts w:ascii="Consolas" w:cs="Consolas" w:eastAsia="Consolas" w:hAnsi="Consolas"/>
+          <w:sz w:val="24"/>
+          <w:szCs w:val="24"/>
+        </w:rPr>
+      </w:pPr>
+      <w:r>
+        <w:rPr>
+          <w:rFonts w:ascii="Consolas" w:cs="Consolas" w:eastAsia="Consolas" w:hAnsi="Consolas"/>
+          <w:sz w:val="24"/>
+          <w:szCs w:val="24"/>
+          <w:rtl w:val="0"/>
+        </w:rPr>
+        <w:t xml:space="preserve">        "estado": "SP "</w:t>
+      </w:r>
+    </w:p>
+    <w:p>
+      <w:pPr>
+        <w:spacing w:line="360" w:lineRule="auto"/>
+        <w:jc w:val="both"/>
+        <w:rPr>
+          <w:rFonts w:ascii="Consolas" w:cs="Consolas" w:eastAsia="Consolas" w:hAnsi="Consolas"/>
+          <w:sz w:val="24"/>
+          <w:szCs w:val="24"/>
+        </w:rPr>
+      </w:pPr>
+      <w:r>
+        <w:rPr>
+          <w:rFonts w:ascii="Consolas" w:cs="Consolas" w:eastAsia="Consolas" w:hAnsi="Consolas"/>
+          <w:sz w:val="24"/>
+          <w:szCs w:val="24"/>
+          <w:rtl w:val="0"/>
+        </w:rPr>
+        <w:t xml:space="preserve">    },</w:t>
+      </w:r>
+    </w:p>
+    <w:p>
+      <w:pPr>
+        <w:spacing w:line="360" w:lineRule="auto"/>
+        <w:jc w:val="both"/>
+        <w:rPr>
+          <w:rFonts w:ascii="Consolas" w:cs="Consolas" w:eastAsia="Consolas" w:hAnsi="Consolas"/>
+          <w:sz w:val="24"/>
+          <w:szCs w:val="24"/>
+        </w:rPr>
+      </w:pPr>
+      <w:r>
+        <w:rPr>
+          <w:rFonts w:ascii="Consolas" w:cs="Consolas" w:eastAsia="Consolas" w:hAnsi="Consolas"/>
+          <w:sz w:val="24"/>
+          <w:szCs w:val="24"/>
+          <w:rtl w:val="0"/>
+        </w:rPr>
+        <w:t xml:space="preserve">    {</w:t>
+      </w:r>
+    </w:p>
+    <w:p>
+      <w:pPr>
+        <w:spacing w:line="360" w:lineRule="auto"/>
+        <w:jc w:val="both"/>
+        <w:rPr>
+          <w:rFonts w:ascii="Consolas" w:cs="Consolas" w:eastAsia="Consolas" w:hAnsi="Consolas"/>
+          <w:sz w:val="24"/>
+          <w:szCs w:val="24"/>
+        </w:rPr>
+      </w:pPr>
+      <w:r>
+        <w:rPr>
+          <w:rFonts w:ascii="Consolas" w:cs="Consolas" w:eastAsia="Consolas" w:hAnsi="Consolas"/>
+          <w:sz w:val="24"/>
+          <w:szCs w:val="24"/>
+          <w:rtl w:val="0"/>
+        </w:rPr>
+        <w:t xml:space="preserve">        "tema": "Economia de papel ",</w:t>
+      </w:r>
+    </w:p>
+    <w:p>
+      <w:pPr>
+        <w:spacing w:line="360" w:lineRule="auto"/>
+        <w:jc w:val="both"/>
+        <w:rPr>
+          <w:rFonts w:ascii="Consolas" w:cs="Consolas" w:eastAsia="Consolas" w:hAnsi="Consolas"/>
+          <w:sz w:val="24"/>
+          <w:szCs w:val="24"/>
+        </w:rPr>
+      </w:pPr>
+      <w:r>
+        <w:rPr>
+          <w:rFonts w:ascii="Consolas" w:cs="Consolas" w:eastAsia="Consolas" w:hAnsi="Consolas"/>
+          <w:sz w:val="24"/>
+          <w:szCs w:val="24"/>
+          <w:rtl w:val="0"/>
+        </w:rPr>
+        <w:t xml:space="preserve">        "categoria": "categoria",</w:t>
+      </w:r>
+    </w:p>
+    <w:p>
+      <w:pPr>
+        <w:spacing w:line="360" w:lineRule="auto"/>
+        <w:jc w:val="both"/>
+        <w:rPr>
+          <w:rFonts w:ascii="Consolas" w:cs="Consolas" w:eastAsia="Consolas" w:hAnsi="Consolas"/>
+          <w:sz w:val="24"/>
+          <w:szCs w:val="24"/>
+        </w:rPr>
+      </w:pPr>
+      <w:r>
+        <w:rPr>
+          <w:rFonts w:ascii="Consolas" w:cs="Consolas" w:eastAsia="Consolas" w:hAnsi="Consolas"/>
+          <w:sz w:val="24"/>
+          <w:szCs w:val="24"/>
+          <w:rtl w:val="0"/>
+        </w:rPr>
+        <w:t xml:space="preserve">        "estado": "SP "</w:t>
+      </w:r>
+    </w:p>
+    <w:p>
+      <w:pPr>
+        <w:spacing w:line="360" w:lineRule="auto"/>
+        <w:jc w:val="both"/>
+        <w:rPr>
+          <w:rFonts w:ascii="Consolas" w:cs="Consolas" w:eastAsia="Consolas" w:hAnsi="Consolas"/>
+          <w:sz w:val="24"/>
+          <w:szCs w:val="24"/>
+        </w:rPr>
+      </w:pPr>
+      <w:r>
+        <w:rPr>
+          <w:rFonts w:ascii="Consolas" w:cs="Consolas" w:eastAsia="Consolas" w:hAnsi="Consolas"/>
+          <w:sz w:val="24"/>
+          <w:szCs w:val="24"/>
+          <w:rtl w:val="0"/>
+        </w:rPr>
+        <w:t xml:space="preserve">    }</w:t>
+      </w:r>
+    </w:p>
+    <w:p>
+      <w:pPr>
+        <w:spacing w:line="360" w:lineRule="auto"/>
+        <w:jc w:val="both"/>
+        <w:rPr>
+          <w:rFonts w:ascii="Consolas" w:cs="Consolas" w:eastAsia="Consolas" w:hAnsi="Consolas"/>
+          <w:color w:val="1d1c1d"/>
+          <w:sz w:val="25"/>
+          <w:szCs w:val="25"/>
+          <w:shd w:fill="f8f8f8" w:val="clear"/>
+        </w:rPr>
+      </w:pPr>
+      <w:r>
+        <w:rPr>
+          <w:rFonts w:ascii="Consolas" w:cs="Consolas" w:eastAsia="Consolas" w:hAnsi="Consolas"/>
+          <w:sz w:val="24"/>
+          <w:szCs w:val="24"/>
+          <w:rtl w:val="0"/>
+        </w:rPr>
+        <w:t xml:space="preserve">]</w:t>
       </w:r>
       <w:r>
         <w:rPr>
@@ -497,6 +1922,19 @@
       <w:sz w:val="30"/>
       <w:szCs w:val="30"/>
     </w:rPr>
+  </w:style>
+  <w:style w:type="table" w:styleId="Table1">
+    <w:basedOn w:val="TableNormal"/>
+    <w:tblPr>
+      <w:tblStyleRowBandSize w:val="1"/>
+      <w:tblStyleColBandSize w:val="1"/>
+      <w:tblCellMar>
+        <w:top w:w="100.0" w:type="dxa"/>
+        <w:left w:w="100.0" w:type="dxa"/>
+        <w:bottom w:w="100.0" w:type="dxa"/>
+        <w:right w:w="100.0" w:type="dxa"/>
+      </w:tblCellMar>
+    </w:tblPr>
   </w:style>
 </w:styles>
 </file>

</xml_diff>